<commit_message>
Modificado script de base de datos
</commit_message>
<xml_diff>
--- a/DevThreads.docx
+++ b/DevThreads.docx
@@ -3077,9 +3077,9 @@
           <w:lang w:eastAsia="es-ES"/>
         </w:rPr>
         <w:drawing>
-          <wp:inline distT="0" distB="0" distL="0" distR="0" wp14:anchorId="7E456559" wp14:editId="716FB742">
-            <wp:extent cx="5400040" cy="3704590"/>
-            <wp:effectExtent l="0" t="0" r="0" b="0"/>
+          <wp:inline distT="0" distB="0" distL="0" distR="0" wp14:anchorId="66219F1C" wp14:editId="5CB6BBDB">
+            <wp:extent cx="5400040" cy="3808730"/>
+            <wp:effectExtent l="0" t="0" r="0" b="1270"/>
             <wp:docPr id="1" name="Imagen 1"/>
             <wp:cNvGraphicFramePr>
               <a:graphicFrameLocks xmlns:a="http://schemas.openxmlformats.org/drawingml/2006/main" noChangeAspect="1"/>
@@ -3100,7 +3100,7 @@
                   <pic:spPr>
                     <a:xfrm>
                       <a:off x="0" y="0"/>
-                      <a:ext cx="5400040" cy="3704590"/>
+                      <a:ext cx="5400040" cy="3808730"/>
                     </a:xfrm>
                     <a:prstGeom prst="rect">
                       <a:avLst/>
@@ -5071,7 +5071,7 @@
 </file>
 
 <file path=customXml/itemProps1.xml><?xml version="1.0" encoding="utf-8"?>
-<ds:datastoreItem xmlns:ds="http://schemas.openxmlformats.org/officeDocument/2006/customXml" ds:itemID="{BA9D39B7-DD12-491A-9165-C477EE79BB71}">
+<ds:datastoreItem xmlns:ds="http://schemas.openxmlformats.org/officeDocument/2006/customXml" ds:itemID="{24455376-3EE8-4852-8D55-EBA5BF33AEFA}">
   <ds:schemaRefs>
     <ds:schemaRef ds:uri="http://schemas.openxmlformats.org/officeDocument/2006/bibliography"/>
   </ds:schemaRefs>

</xml_diff>